<commit_message>
- Documents folder data refined - Generated SandCastle documentation
</commit_message>
<xml_diff>
--- a/Documents/CONTRACTE ACORDS PROJECTE.docx
+++ b/Documents/CONTRACTE ACORDS PROJECTE.docx
@@ -1,6 +1,6 @@
 
 <file path=word/document.xml><?xml version="1.0" encoding="utf-8"?>
-<w:document xmlns:wpc="http://schemas.microsoft.com/office/word/2010/wordprocessingCanvas" xmlns:cx="http://schemas.microsoft.com/office/drawing/2014/chartex" xmlns:cx1="http://schemas.microsoft.com/office/drawing/2015/9/8/chartex" xmlns:mc="http://schemas.openxmlformats.org/markup-compatibility/2006" xmlns:o="urn:schemas-microsoft-com:office:office" xmlns:r="http://schemas.openxmlformats.org/officeDocument/2006/relationships" xmlns:m="http://schemas.openxmlformats.org/officeDocument/2006/math" xmlns:v="urn:schemas-microsoft-com:vml" xmlns:wp14="http://schemas.microsoft.com/office/word/2010/wordprocessingDrawing" xmlns:wp="http://schemas.openxmlformats.org/drawingml/2006/wordprocessingDrawing" xmlns:w10="urn:schemas-microsoft-com:office:word" xmlns:w="http://schemas.openxmlformats.org/wordprocessingml/2006/main" xmlns:w14="http://schemas.microsoft.com/office/word/2010/wordml" xmlns:w15="http://schemas.microsoft.com/office/word/2012/wordml" xmlns:w16se="http://schemas.microsoft.com/office/word/2015/wordml/symex" xmlns:wpg="http://schemas.microsoft.com/office/word/2010/wordprocessingGroup" xmlns:wpi="http://schemas.microsoft.com/office/word/2010/wordprocessingInk" xmlns:wne="http://schemas.microsoft.com/office/word/2006/wordml" xmlns:wps="http://schemas.microsoft.com/office/word/2010/wordprocessingShape" mc:Ignorable="w14 w15 w16se wp14">
+<w:document xmlns:ve="http://schemas.openxmlformats.org/markup-compatibility/2006" xmlns:o="urn:schemas-microsoft-com:office:office" xmlns:r="http://schemas.openxmlformats.org/officeDocument/2006/relationships" xmlns:m="http://schemas.openxmlformats.org/officeDocument/2006/math" xmlns:v="urn:schemas-microsoft-com:vml" xmlns:wp="http://schemas.openxmlformats.org/drawingml/2006/wordprocessingDrawing" xmlns:w10="urn:schemas-microsoft-com:office:word" xmlns:w="http://schemas.openxmlformats.org/wordprocessingml/2006/main" xmlns:wne="http://schemas.microsoft.com/office/word/2006/wordml">
   <w:body>
     <w:p>
       <w:pPr>
@@ -44,7 +44,7 @@
       <w:tblPr>
         <w:tblStyle w:val="Tablaconcuadrcula"/>
         <w:tblW w:w="0" w:type="auto"/>
-        <w:tblLook w:val="04A0" w:firstRow="1" w:lastRow="0" w:firstColumn="1" w:lastColumn="0" w:noHBand="0" w:noVBand="1"/>
+        <w:tblLook w:val="04A0"/>
       </w:tblPr>
       <w:tblGrid>
         <w:gridCol w:w="2122"/>
@@ -225,7 +225,7 @@
       <w:tblPr>
         <w:tblStyle w:val="Tablaconcuadrcula"/>
         <w:tblW w:w="0" w:type="auto"/>
-        <w:tblLook w:val="04A0" w:firstRow="1" w:lastRow="0" w:firstColumn="1" w:lastColumn="0" w:noHBand="0" w:noVBand="1"/>
+        <w:tblLook w:val="04A0"/>
       </w:tblPr>
       <w:tblGrid>
         <w:gridCol w:w="8494"/>
@@ -261,11 +261,19 @@
                 <w:lang w:val="ca-ES"/>
               </w:rPr>
             </w:pPr>
-            <w:r>
-              <w:rPr>
-                <w:lang w:val="ca-ES"/>
-              </w:rPr>
-              <w:t>Andres Bitto</w:t>
+            <w:proofErr w:type="spellStart"/>
+            <w:r>
+              <w:rPr>
+                <w:lang w:val="ca-ES"/>
+              </w:rPr>
+              <w:t>Andres</w:t>
+            </w:r>
+            <w:proofErr w:type="spellEnd"/>
+            <w:r>
+              <w:rPr>
+                <w:lang w:val="ca-ES"/>
+              </w:rPr>
+              <w:t xml:space="preserve"> Bitto</w:t>
             </w:r>
           </w:p>
         </w:tc>
@@ -391,7 +399,43 @@
         <w:rPr>
           <w:lang w:val="ca-ES"/>
         </w:rPr>
-        <w:t xml:space="preserve">La nostra forma de pendre acords sera de forma democratica, emprant la mà alçada   per majoria </w:t>
+        <w:t>La nostra forma de p</w:t>
+      </w:r>
+      <w:r>
+        <w:rPr>
+          <w:lang w:val="ca-ES"/>
+        </w:rPr>
+        <w:t>r</w:t>
+      </w:r>
+      <w:r>
+        <w:rPr>
+          <w:lang w:val="ca-ES"/>
+        </w:rPr>
+        <w:t xml:space="preserve">endre acords </w:t>
+      </w:r>
+      <w:r>
+        <w:rPr>
+          <w:lang w:val="ca-ES"/>
+        </w:rPr>
+        <w:t>serà</w:t>
+      </w:r>
+      <w:r>
+        <w:rPr>
+          <w:lang w:val="ca-ES"/>
+        </w:rPr>
+        <w:t xml:space="preserve"> de forma </w:t>
+      </w:r>
+      <w:r>
+        <w:rPr>
+          <w:lang w:val="ca-ES"/>
+        </w:rPr>
+        <w:t>democràtica</w:t>
+      </w:r>
+      <w:r>
+        <w:rPr>
+          <w:lang w:val="ca-ES"/>
+        </w:rPr>
+        <w:t xml:space="preserve">, emprant la mà alçada   per majoria </w:t>
       </w:r>
     </w:p>
     <w:p>
@@ -413,6 +457,8 @@
           <w:lang w:val="ca-ES"/>
         </w:rPr>
       </w:pPr>
+      <w:bookmarkStart w:id="0" w:name="OLE_LINK1"/>
+      <w:bookmarkStart w:id="1" w:name="OLE_LINK2"/>
       <w:r>
         <w:rPr>
           <w:b/>
@@ -433,12 +479,6 @@
           <w:lang w:val="ca-ES"/>
         </w:rPr>
         <w:t>:</w:t>
-      </w:r>
-      <w:r>
-        <w:rPr>
-          <w:lang w:val="ca-ES"/>
-        </w:rPr>
-        <w:t xml:space="preserve"> </w:t>
       </w:r>
     </w:p>
     <w:p>
@@ -447,30 +487,21 @@
         <w:rPr>
           <w:rFonts w:ascii="Arial" w:hAnsi="Arial" w:cs="Arial"/>
           <w:color w:val="000000"/>
+          <w:u w:val="single"/>
+          <w:lang w:val="ca-ES"/>
         </w:rPr>
       </w:pPr>
       <w:r>
         <w:rPr>
           <w:rFonts w:ascii="Arial" w:hAnsi="Arial" w:cs="Arial"/>
           <w:color w:val="000000"/>
-        </w:rPr>
-        <w:t>Qui arribi tard se’l fa un seguiment i es valora la repercussió de la falta sobre el projecte.</w:t>
-      </w:r>
-      <w:r>
-        <w:rPr>
-          <w:rFonts w:ascii="Arial" w:hAnsi="Arial" w:cs="Arial"/>
-          <w:color w:val="000000"/>
-        </w:rPr>
-        <w:t xml:space="preserve"> Es pot aplicar una sanció que serà escollida per la resta dels integrants del projecte.</w:t>
-      </w:r>
-      <w:r>
-        <w:rPr>
-          <w:rFonts w:ascii="Arial" w:hAnsi="Arial" w:cs="Arial"/>
-          <w:color w:val="000000"/>
-        </w:rPr>
-        <w:t xml:space="preserve"> El pesao compra la merienda.</w:t>
-      </w:r>
-    </w:p>
+          <w:lang w:val="ca-ES"/>
+        </w:rPr>
+        <w:t>Qui arribi tard se’l fa un seguiment i es valora la repercussió de la falta sobre el projecte. Es pot aplicar una sanció que serà escollida per la resta dels integrants del projecte.</w:t>
+      </w:r>
+    </w:p>
+    <w:bookmarkEnd w:id="0"/>
+    <w:bookmarkEnd w:id="1"/>
     <w:p>
       <w:pPr>
         <w:pStyle w:val="Prrafodelista"/>
@@ -657,12 +688,6 @@
         </w:rPr>
         <w:t xml:space="preserve">Nota: tots quatre components són responsables d’igual manera sobre el rigor i la qualitat de les tasques elaborades. </w:t>
       </w:r>
-      <w:r>
-        <w:rPr>
-          <w:lang w:val="ca-ES"/>
-        </w:rPr>
-        <w:t xml:space="preserve">  </w:t>
-      </w:r>
     </w:p>
     <w:p>
       <w:pPr>
@@ -699,7 +724,13 @@
         <w:rPr>
           <w:lang w:val="ca-ES"/>
         </w:rPr>
-        <w:t>excel adjunt ORGANITZACIÓ KANBAN ACCIONS I TEMPORITZACIÓ DEL PROJECTE</w:t>
+        <w:t>E</w:t>
+      </w:r>
+      <w:r>
+        <w:rPr>
+          <w:lang w:val="ca-ES"/>
+        </w:rPr>
+        <w:t>xcel adjunt ORGANITZACIÓ KANBAN ACCIONS I TEMPORITZACIÓ DEL PROJECTE</w:t>
       </w:r>
       <w:r>
         <w:rPr>
@@ -742,12 +773,6 @@
         </w:rPr>
         <w:t>SETÈ- REFERENT A LES REUNIONS I ACTES</w:t>
       </w:r>
-      <w:r>
-        <w:rPr>
-          <w:lang w:val="ca-ES"/>
-        </w:rPr>
-        <w:t xml:space="preserve"> </w:t>
-      </w:r>
     </w:p>
     <w:p>
       <w:pPr>
@@ -760,13 +785,7 @@
         <w:rPr>
           <w:lang w:val="ca-ES"/>
         </w:rPr>
-        <w:t xml:space="preserve">Es farà un </w:t>
-      </w:r>
-      <w:r>
-        <w:rPr>
-          <w:lang w:val="ca-ES"/>
-        </w:rPr>
-        <w:t>control rutinari, tant d’assistències com al procés del projecte.</w:t>
+        <w:t>Es farà un control rutinari, tant d’assistències com al procés del projecte.</w:t>
       </w:r>
     </w:p>
     <w:p>
@@ -805,7 +824,33 @@
         <w:rPr>
           <w:lang w:val="ca-ES"/>
         </w:rPr>
-        <w:t>en l’acta setmanal l’acompliment dels acords, accions i tasques de la resta de membres programats en el document excel ORGANITZACIÓ KANBAN D’ACCIONS I TEMPORITZACIÓ segons el següent model.</w:t>
+        <w:t>en l’acta setmanal l’acompliment dels acords, accions i tasques de la resta de mem</w:t>
+      </w:r>
+      <w:r>
+        <w:rPr>
+          <w:lang w:val="ca-ES"/>
+        </w:rPr>
+        <w:t xml:space="preserve">bres programats en el document </w:t>
+      </w:r>
+      <w:r>
+        <w:rPr>
+          <w:u w:val="single"/>
+          <w:lang w:val="ca-ES"/>
+        </w:rPr>
+        <w:t>E</w:t>
+      </w:r>
+      <w:r>
+        <w:rPr>
+          <w:u w:val="single"/>
+          <w:lang w:val="ca-ES"/>
+        </w:rPr>
+        <w:t>xcel</w:t>
+      </w:r>
+      <w:r>
+        <w:rPr>
+          <w:lang w:val="ca-ES"/>
+        </w:rPr>
+        <w:t xml:space="preserve"> ORGANITZACIÓ KANBAN D’ACCIONS I TEMPORITZACIÓ segons el següent model.</w:t>
       </w:r>
     </w:p>
     <w:p>
@@ -826,6 +871,31 @@
       <w:pPr>
         <w:pStyle w:val="Prrafodelista"/>
         <w:rPr>
+          <w:lang w:val="ca-ES"/>
+        </w:rPr>
+      </w:pPr>
+    </w:p>
+    <w:p>
+      <w:pPr>
+        <w:pStyle w:val="Prrafodelista"/>
+        <w:rPr>
+          <w:lang w:val="ca-ES"/>
+        </w:rPr>
+      </w:pPr>
+    </w:p>
+    <w:p>
+      <w:pPr>
+        <w:pStyle w:val="Prrafodelista"/>
+        <w:rPr>
+          <w:lang w:val="ca-ES"/>
+        </w:rPr>
+      </w:pPr>
+    </w:p>
+    <w:p>
+      <w:pPr>
+        <w:pStyle w:val="Prrafodelista"/>
+        <w:rPr>
+          <w:u w:val="single"/>
           <w:lang w:val="ca-ES"/>
         </w:rPr>
       </w:pPr>
@@ -835,7 +905,7 @@
         <w:tblStyle w:val="Tablaconcuadrcula"/>
         <w:tblW w:w="0" w:type="auto"/>
         <w:tblInd w:w="720" w:type="dxa"/>
-        <w:tblLook w:val="04A0" w:firstRow="1" w:lastRow="0" w:firstColumn="1" w:lastColumn="0" w:noHBand="0" w:noVBand="1"/>
+        <w:tblLook w:val="04A0"/>
       </w:tblPr>
       <w:tblGrid>
         <w:gridCol w:w="835"/>
@@ -1457,7 +1527,25 @@
         <w:rPr>
           <w:lang w:val="ca-ES"/>
         </w:rPr>
-        <w:t>L’idioma que utilitzarem en aquest projecte serà l’anglès. El llenguatge de programació será C#.</w:t>
+        <w:t>L’ idioma</w:t>
+      </w:r>
+      <w:r>
+        <w:rPr>
+          <w:lang w:val="ca-ES"/>
+        </w:rPr>
+        <w:t xml:space="preserve"> que utilitzarem en aquest projecte serà l’anglès. El llenguatge de programació </w:t>
+      </w:r>
+      <w:r>
+        <w:rPr>
+          <w:lang w:val="ca-ES"/>
+        </w:rPr>
+        <w:t>serà</w:t>
+      </w:r>
+      <w:r>
+        <w:rPr>
+          <w:lang w:val="ca-ES"/>
+        </w:rPr>
+        <w:t xml:space="preserve"> C#.</w:t>
       </w:r>
     </w:p>
     <w:p>
@@ -1471,7 +1559,19 @@
         <w:rPr>
           <w:lang w:val="ca-ES"/>
         </w:rPr>
-        <w:t>Emprarem un corrector d’estil, per tal d’estandaritzar les normes d’estil de tot el codi del projecte.</w:t>
+        <w:t xml:space="preserve">Emprarem un corrector d’estil, per tal </w:t>
+      </w:r>
+      <w:r>
+        <w:rPr>
+          <w:lang w:val="ca-ES"/>
+        </w:rPr>
+        <w:t>d’estandarditzar</w:t>
+      </w:r>
+      <w:r>
+        <w:rPr>
+          <w:lang w:val="ca-ES"/>
+        </w:rPr>
+        <w:t xml:space="preserve"> les normes d’estil de tot el codi del projecte.</w:t>
       </w:r>
     </w:p>
     <w:p>
@@ -1542,7 +1642,14 @@
         <w:rPr>
           <w:lang w:val="ca-ES"/>
         </w:rPr>
-        <w:t>I per tal que consti i tingui els efectes continguts en el present contracte d’acords de desenvolupament del projecte, firmem el document</w:t>
+        <w:t xml:space="preserve">I per tal que consti i tingui els efectes continguts en el present contracte d’acords de desenvolupament del projecte, firmem el </w:t>
+      </w:r>
+      <w:r>
+        <w:rPr>
+          <w:u w:val="single"/>
+          <w:lang w:val="ca-ES"/>
+        </w:rPr>
+        <w:t>document</w:t>
       </w:r>
       <w:r>
         <w:rPr>
@@ -1588,7 +1695,7 @@
       <w:tblPr>
         <w:tblStyle w:val="Tablaconcuadrcula"/>
         <w:tblW w:w="0" w:type="auto"/>
-        <w:tblLook w:val="04A0" w:firstRow="1" w:lastRow="0" w:firstColumn="1" w:lastColumn="0" w:noHBand="0" w:noVBand="1"/>
+        <w:tblLook w:val="04A0"/>
       </w:tblPr>
       <w:tblGrid>
         <w:gridCol w:w="4247"/>
@@ -1602,31 +1709,31 @@
           <w:p>
             <w:pPr>
               <w:rPr>
-                <w:lang w:val="en-US"/>
-              </w:rPr>
-            </w:pPr>
-            <w:r>
-              <w:rPr>
-                <w:lang w:val="en-US"/>
+                <w:lang w:val="ca-ES"/>
+              </w:rPr>
+            </w:pPr>
+            <w:r>
+              <w:rPr>
+                <w:lang w:val="ca-ES"/>
               </w:rPr>
               <w:t xml:space="preserve">Nom i cognoms (en majúscula) i </w:t>
             </w:r>
             <w:r>
               <w:rPr>
-                <w:lang w:val="en-US"/>
-              </w:rPr>
-              <w:t>signature</w:t>
-            </w:r>
-          </w:p>
-          <w:p>
-            <w:pPr>
-              <w:rPr>
-                <w:lang w:val="en-US"/>
-              </w:rPr>
-            </w:pPr>
-            <w:r>
-              <w:rPr>
-                <w:lang w:val="en-US"/>
+                <w:lang w:val="ca-ES"/>
+              </w:rPr>
+              <w:t>signatura</w:t>
+            </w:r>
+          </w:p>
+          <w:p>
+            <w:pPr>
+              <w:rPr>
+                <w:lang w:val="ca-ES"/>
+              </w:rPr>
+            </w:pPr>
+            <w:r>
+              <w:rPr>
+                <w:lang w:val="ca-ES"/>
               </w:rPr>
               <w:t>Rol en el grup:</w:t>
             </w:r>
@@ -1634,12 +1741,12 @@
           <w:p>
             <w:pPr>
               <w:rPr>
-                <w:lang w:val="en-US"/>
-              </w:rPr>
-            </w:pPr>
-            <w:r>
-              <w:rPr>
-                <w:lang w:val="en-US"/>
+                <w:lang w:val="ca-ES"/>
+              </w:rPr>
+            </w:pPr>
+            <w:r>
+              <w:rPr>
+                <w:lang w:val="ca-ES"/>
               </w:rPr>
               <w:t>CESC OLMOS</w:t>
             </w:r>
@@ -1647,12 +1754,12 @@
           <w:p>
             <w:pPr>
               <w:rPr>
-                <w:lang w:val="en-US"/>
-              </w:rPr>
-            </w:pPr>
-            <w:r>
-              <w:rPr>
-                <w:lang w:val="en-US"/>
+                <w:lang w:val="ca-ES"/>
+              </w:rPr>
+            </w:pPr>
+            <w:r>
+              <w:rPr>
+                <w:lang w:val="ca-ES"/>
               </w:rPr>
               <w:t>CAP DE PERSONAL</w:t>
             </w:r>
@@ -1660,21 +1767,21 @@
           <w:p>
             <w:pPr>
               <w:rPr>
-                <w:lang w:val="en-US"/>
-              </w:rPr>
-            </w:pPr>
-          </w:p>
-          <w:p>
-            <w:pPr>
-              <w:rPr>
-                <w:lang w:val="en-US"/>
-              </w:rPr>
-            </w:pPr>
-          </w:p>
-          <w:p>
-            <w:pPr>
-              <w:rPr>
-                <w:lang w:val="en-US"/>
+                <w:lang w:val="ca-ES"/>
+              </w:rPr>
+            </w:pPr>
+          </w:p>
+          <w:p>
+            <w:pPr>
+              <w:rPr>
+                <w:lang w:val="ca-ES"/>
+              </w:rPr>
+            </w:pPr>
+          </w:p>
+          <w:p>
+            <w:pPr>
+              <w:rPr>
+                <w:lang w:val="ca-ES"/>
               </w:rPr>
             </w:pPr>
           </w:p>
@@ -1686,12 +1793,12 @@
           <w:p>
             <w:pPr>
               <w:rPr>
-                <w:lang w:val="en-US"/>
-              </w:rPr>
-            </w:pPr>
-            <w:r>
-              <w:rPr>
-                <w:lang w:val="en-US"/>
+                <w:lang w:val="ca-ES"/>
+              </w:rPr>
+            </w:pPr>
+            <w:r>
+              <w:rPr>
+                <w:lang w:val="ca-ES"/>
               </w:rPr>
               <w:t>Nom i cognoms (en majúscula) i signatura</w:t>
             </w:r>
@@ -1699,12 +1806,12 @@
           <w:p>
             <w:pPr>
               <w:rPr>
-                <w:lang w:val="en-US"/>
-              </w:rPr>
-            </w:pPr>
-            <w:r>
-              <w:rPr>
-                <w:lang w:val="en-US"/>
+                <w:lang w:val="ca-ES"/>
+              </w:rPr>
+            </w:pPr>
+            <w:r>
+              <w:rPr>
+                <w:lang w:val="ca-ES"/>
               </w:rPr>
               <w:t>Rol en el grup:</w:t>
             </w:r>
@@ -1712,12 +1819,12 @@
           <w:p>
             <w:pPr>
               <w:rPr>
-                <w:lang w:val="en-US"/>
-              </w:rPr>
-            </w:pPr>
-            <w:r>
-              <w:rPr>
-                <w:lang w:val="en-US"/>
+                <w:lang w:val="ca-ES"/>
+              </w:rPr>
+            </w:pPr>
+            <w:r>
+              <w:rPr>
+                <w:lang w:val="ca-ES"/>
               </w:rPr>
               <w:t>ANDRÉS BITTO</w:t>
             </w:r>
@@ -1725,12 +1832,12 @@
           <w:p>
             <w:pPr>
               <w:rPr>
-                <w:lang w:val="en-US"/>
-              </w:rPr>
-            </w:pPr>
-            <w:r>
-              <w:rPr>
-                <w:lang w:val="en-US"/>
+                <w:lang w:val="ca-ES"/>
+              </w:rPr>
+            </w:pPr>
+            <w:r>
+              <w:rPr>
+                <w:lang w:val="ca-ES"/>
               </w:rPr>
               <w:t>CAP DE PRODUCCIÓ I SUBCOORDINADOR</w:t>
             </w:r>
@@ -1738,11 +1845,11 @@
           <w:p>
             <w:pPr>
               <w:rPr>
-                <w:lang w:val="en-US"/>
-              </w:rPr>
-            </w:pPr>
-            <w:bookmarkStart w:id="0" w:name="_GoBack"/>
-            <w:bookmarkEnd w:id="0"/>
+                <w:lang w:val="ca-ES"/>
+              </w:rPr>
+            </w:pPr>
+            <w:bookmarkStart w:id="2" w:name="_GoBack"/>
+            <w:bookmarkEnd w:id="2"/>
           </w:p>
         </w:tc>
       </w:tr>
@@ -1754,12 +1861,12 @@
           <w:p>
             <w:pPr>
               <w:rPr>
-                <w:lang w:val="en-US"/>
-              </w:rPr>
-            </w:pPr>
-            <w:r>
-              <w:rPr>
-                <w:lang w:val="en-US"/>
+                <w:lang w:val="ca-ES"/>
+              </w:rPr>
+            </w:pPr>
+            <w:r>
+              <w:rPr>
+                <w:lang w:val="ca-ES"/>
               </w:rPr>
               <w:t>Nom i cognoms (en majúscula) i signatura</w:t>
             </w:r>
@@ -1767,12 +1874,12 @@
           <w:p>
             <w:pPr>
               <w:rPr>
-                <w:lang w:val="en-US"/>
-              </w:rPr>
-            </w:pPr>
-            <w:r>
-              <w:rPr>
-                <w:lang w:val="en-US"/>
+                <w:lang w:val="ca-ES"/>
+              </w:rPr>
+            </w:pPr>
+            <w:r>
+              <w:rPr>
+                <w:lang w:val="ca-ES"/>
               </w:rPr>
               <w:t>Rol en el grup:</w:t>
             </w:r>
@@ -1780,12 +1887,12 @@
           <w:p>
             <w:pPr>
               <w:rPr>
-                <w:lang w:val="en-US"/>
-              </w:rPr>
-            </w:pPr>
-            <w:r>
-              <w:rPr>
-                <w:lang w:val="en-US"/>
+                <w:lang w:val="ca-ES"/>
+              </w:rPr>
+            </w:pPr>
+            <w:r>
+              <w:rPr>
+                <w:lang w:val="ca-ES"/>
               </w:rPr>
               <w:t>LLUÍS RUBIES</w:t>
             </w:r>
@@ -1793,12 +1900,12 @@
           <w:p>
             <w:pPr>
               <w:rPr>
-                <w:lang w:val="en-US"/>
-              </w:rPr>
-            </w:pPr>
-            <w:r>
-              <w:rPr>
-                <w:lang w:val="en-US"/>
+                <w:lang w:val="ca-ES"/>
+              </w:rPr>
+            </w:pPr>
+            <w:r>
+              <w:rPr>
+                <w:lang w:val="ca-ES"/>
               </w:rPr>
               <w:t>CAP DE COMUNICACIÓ</w:t>
             </w:r>
@@ -1806,14 +1913,14 @@
           <w:p>
             <w:pPr>
               <w:rPr>
-                <w:lang w:val="en-US"/>
-              </w:rPr>
-            </w:pPr>
-          </w:p>
-          <w:p>
-            <w:pPr>
-              <w:rPr>
-                <w:lang w:val="en-US"/>
+                <w:lang w:val="ca-ES"/>
+              </w:rPr>
+            </w:pPr>
+          </w:p>
+          <w:p>
+            <w:pPr>
+              <w:rPr>
+                <w:lang w:val="ca-ES"/>
               </w:rPr>
             </w:pPr>
           </w:p>
@@ -1825,12 +1932,12 @@
           <w:p>
             <w:pPr>
               <w:rPr>
-                <w:lang w:val="en-US"/>
-              </w:rPr>
-            </w:pPr>
-            <w:r>
-              <w:rPr>
-                <w:lang w:val="en-US"/>
+                <w:lang w:val="ca-ES"/>
+              </w:rPr>
+            </w:pPr>
+            <w:r>
+              <w:rPr>
+                <w:lang w:val="ca-ES"/>
               </w:rPr>
               <w:t>Nom i cognoms (en majúscula) i signatura</w:t>
             </w:r>
@@ -1838,12 +1945,12 @@
           <w:p>
             <w:pPr>
               <w:rPr>
-                <w:lang w:val="en-US"/>
-              </w:rPr>
-            </w:pPr>
-            <w:r>
-              <w:rPr>
-                <w:lang w:val="en-US"/>
+                <w:lang w:val="ca-ES"/>
+              </w:rPr>
+            </w:pPr>
+            <w:r>
+              <w:rPr>
+                <w:lang w:val="ca-ES"/>
               </w:rPr>
               <w:t>Rol en el grup:</w:t>
             </w:r>
@@ -1851,12 +1958,12 @@
           <w:p>
             <w:pPr>
               <w:rPr>
-                <w:lang w:val="en-US"/>
-              </w:rPr>
-            </w:pPr>
-            <w:r>
-              <w:rPr>
-                <w:lang w:val="en-US"/>
+                <w:lang w:val="ca-ES"/>
+              </w:rPr>
+            </w:pPr>
+            <w:r>
+              <w:rPr>
+                <w:lang w:val="ca-ES"/>
               </w:rPr>
               <w:t>ARNAU RIERA</w:t>
             </w:r>
@@ -1864,12 +1971,12 @@
           <w:p>
             <w:pPr>
               <w:rPr>
-                <w:lang w:val="en-US"/>
-              </w:rPr>
-            </w:pPr>
-            <w:r>
-              <w:rPr>
-                <w:lang w:val="en-US"/>
+                <w:lang w:val="ca-ES"/>
+              </w:rPr>
+            </w:pPr>
+            <w:r>
+              <w:rPr>
+                <w:lang w:val="ca-ES"/>
               </w:rPr>
               <w:t>COORDINADOR</w:t>
             </w:r>
@@ -1877,7 +1984,7 @@
           <w:p>
             <w:pPr>
               <w:rPr>
-                <w:lang w:val="en-US"/>
+                <w:lang w:val="ca-ES"/>
               </w:rPr>
             </w:pPr>
           </w:p>
@@ -1902,8 +2009,8 @@
 </file>
 
 <file path=word/numbering.xml><?xml version="1.0" encoding="utf-8"?>
-<w:numbering xmlns:wpc="http://schemas.microsoft.com/office/word/2010/wordprocessingCanvas" xmlns:cx="http://schemas.microsoft.com/office/drawing/2014/chartex" xmlns:cx1="http://schemas.microsoft.com/office/drawing/2015/9/8/chartex" xmlns:mc="http://schemas.openxmlformats.org/markup-compatibility/2006" xmlns:o="urn:schemas-microsoft-com:office:office" xmlns:r="http://schemas.openxmlformats.org/officeDocument/2006/relationships" xmlns:m="http://schemas.openxmlformats.org/officeDocument/2006/math" xmlns:v="urn:schemas-microsoft-com:vml" xmlns:wp14="http://schemas.microsoft.com/office/word/2010/wordprocessingDrawing" xmlns:wp="http://schemas.openxmlformats.org/drawingml/2006/wordprocessingDrawing" xmlns:w10="urn:schemas-microsoft-com:office:word" xmlns:w="http://schemas.openxmlformats.org/wordprocessingml/2006/main" xmlns:w14="http://schemas.microsoft.com/office/word/2010/wordml" xmlns:w15="http://schemas.microsoft.com/office/word/2012/wordml" xmlns:w16se="http://schemas.microsoft.com/office/word/2015/wordml/symex" xmlns:wpg="http://schemas.microsoft.com/office/word/2010/wordprocessingGroup" xmlns:wpi="http://schemas.microsoft.com/office/word/2010/wordprocessingInk" xmlns:wne="http://schemas.microsoft.com/office/word/2006/wordml" xmlns:wps="http://schemas.microsoft.com/office/word/2010/wordprocessingShape" mc:Ignorable="w14 w15 w16se wp14">
-  <w:abstractNum w:abstractNumId="0" w15:restartNumberingAfterBreak="0">
+<w:numbering xmlns:ve="http://schemas.openxmlformats.org/markup-compatibility/2006" xmlns:o="urn:schemas-microsoft-com:office:office" xmlns:r="http://schemas.openxmlformats.org/officeDocument/2006/relationships" xmlns:m="http://schemas.openxmlformats.org/officeDocument/2006/math" xmlns:v="urn:schemas-microsoft-com:vml" xmlns:wp="http://schemas.openxmlformats.org/drawingml/2006/wordprocessingDrawing" xmlns:w10="urn:schemas-microsoft-com:office:word" xmlns:w="http://schemas.openxmlformats.org/wordprocessingml/2006/main" xmlns:wne="http://schemas.microsoft.com/office/word/2006/wordml">
+  <w:abstractNum w:abstractNumId="0">
     <w:nsid w:val="04C771F2"/>
     <w:multiLevelType w:val="hybridMultilevel"/>
     <w:tmpl w:val="4E8CB42C"/>
@@ -2016,7 +2123,7 @@
       </w:rPr>
     </w:lvl>
   </w:abstractNum>
-  <w:abstractNum w:abstractNumId="1" w15:restartNumberingAfterBreak="0">
+  <w:abstractNum w:abstractNumId="1">
     <w:nsid w:val="1B4C5A07"/>
     <w:multiLevelType w:val="hybridMultilevel"/>
     <w:tmpl w:val="F6AE218C"/>
@@ -2129,7 +2236,7 @@
       </w:rPr>
     </w:lvl>
   </w:abstractNum>
-  <w:abstractNum w:abstractNumId="2" w15:restartNumberingAfterBreak="0">
+  <w:abstractNum w:abstractNumId="2">
     <w:nsid w:val="31FF2F2E"/>
     <w:multiLevelType w:val="hybridMultilevel"/>
     <w:tmpl w:val="F54ADE5E"/>
@@ -2242,7 +2349,7 @@
       </w:rPr>
     </w:lvl>
   </w:abstractNum>
-  <w:abstractNum w:abstractNumId="3" w15:restartNumberingAfterBreak="0">
+  <w:abstractNum w:abstractNumId="3">
     <w:nsid w:val="4E2117C6"/>
     <w:multiLevelType w:val="hybridMultilevel"/>
     <w:tmpl w:val="6E9490E6"/>
@@ -2355,7 +2462,7 @@
       </w:rPr>
     </w:lvl>
   </w:abstractNum>
-  <w:abstractNum w:abstractNumId="4" w15:restartNumberingAfterBreak="0">
+  <w:abstractNum w:abstractNumId="4">
     <w:nsid w:val="56F95EB5"/>
     <w:multiLevelType w:val="hybridMultilevel"/>
     <w:tmpl w:val="124E9DE0"/>
@@ -2468,7 +2575,7 @@
       </w:rPr>
     </w:lvl>
   </w:abstractNum>
-  <w:abstractNum w:abstractNumId="5" w15:restartNumberingAfterBreak="0">
+  <w:abstractNum w:abstractNumId="5">
     <w:nsid w:val="724639B5"/>
     <w:multiLevelType w:val="hybridMultilevel"/>
     <w:tmpl w:val="6AE094DE"/>
@@ -2603,7 +2710,7 @@
 </file>
 
 <file path=word/styles.xml><?xml version="1.0" encoding="utf-8"?>
-<w:styles xmlns:mc="http://schemas.openxmlformats.org/markup-compatibility/2006" xmlns:r="http://schemas.openxmlformats.org/officeDocument/2006/relationships" xmlns:w="http://schemas.openxmlformats.org/wordprocessingml/2006/main" xmlns:w14="http://schemas.microsoft.com/office/word/2010/wordml" xmlns:w15="http://schemas.microsoft.com/office/word/2012/wordml" xmlns:w16se="http://schemas.microsoft.com/office/word/2015/wordml/symex" mc:Ignorable="w14 w15 w16se">
+<w:styles xmlns:r="http://schemas.openxmlformats.org/officeDocument/2006/relationships" xmlns:w="http://schemas.openxmlformats.org/wordprocessingml/2006/main">
   <w:docDefaults>
     <w:rPrDefault>
       <w:rPr>
@@ -2619,382 +2726,149 @@
       </w:pPr>
     </w:pPrDefault>
   </w:docDefaults>
-  <w:latentStyles w:defLockedState="0" w:defUIPriority="99" w:defSemiHidden="0" w:defUnhideWhenUsed="0" w:defQFormat="0" w:count="371">
-    <w:lsdException w:name="Normal" w:uiPriority="0" w:qFormat="1"/>
-    <w:lsdException w:name="heading 1" w:uiPriority="9" w:qFormat="1"/>
-    <w:lsdException w:name="heading 2" w:semiHidden="1" w:uiPriority="9" w:unhideWhenUsed="1" w:qFormat="1"/>
-    <w:lsdException w:name="heading 3" w:semiHidden="1" w:uiPriority="9" w:unhideWhenUsed="1" w:qFormat="1"/>
-    <w:lsdException w:name="heading 4" w:semiHidden="1" w:uiPriority="9" w:unhideWhenUsed="1" w:qFormat="1"/>
-    <w:lsdException w:name="heading 5" w:semiHidden="1" w:uiPriority="9" w:unhideWhenUsed="1" w:qFormat="1"/>
-    <w:lsdException w:name="heading 6" w:semiHidden="1" w:uiPriority="9" w:unhideWhenUsed="1" w:qFormat="1"/>
-    <w:lsdException w:name="heading 7" w:semiHidden="1" w:uiPriority="9" w:unhideWhenUsed="1" w:qFormat="1"/>
-    <w:lsdException w:name="heading 8" w:semiHidden="1" w:uiPriority="9" w:unhideWhenUsed="1" w:qFormat="1"/>
-    <w:lsdException w:name="heading 9" w:semiHidden="1" w:uiPriority="9" w:unhideWhenUsed="1" w:qFormat="1"/>
-    <w:lsdException w:name="index 1" w:semiHidden="1" w:unhideWhenUsed="1"/>
-    <w:lsdException w:name="index 2" w:semiHidden="1" w:unhideWhenUsed="1"/>
-    <w:lsdException w:name="index 3" w:semiHidden="1" w:unhideWhenUsed="1"/>
-    <w:lsdException w:name="index 4" w:semiHidden="1" w:unhideWhenUsed="1"/>
-    <w:lsdException w:name="index 5" w:semiHidden="1" w:unhideWhenUsed="1"/>
-    <w:lsdException w:name="index 6" w:semiHidden="1" w:unhideWhenUsed="1"/>
-    <w:lsdException w:name="index 7" w:semiHidden="1" w:unhideWhenUsed="1"/>
-    <w:lsdException w:name="index 8" w:semiHidden="1" w:unhideWhenUsed="1"/>
-    <w:lsdException w:name="index 9" w:semiHidden="1" w:unhideWhenUsed="1"/>
-    <w:lsdException w:name="toc 1" w:semiHidden="1" w:uiPriority="39" w:unhideWhenUsed="1"/>
-    <w:lsdException w:name="toc 2" w:semiHidden="1" w:uiPriority="39" w:unhideWhenUsed="1"/>
-    <w:lsdException w:name="toc 3" w:semiHidden="1" w:uiPriority="39" w:unhideWhenUsed="1"/>
-    <w:lsdException w:name="toc 4" w:semiHidden="1" w:uiPriority="39" w:unhideWhenUsed="1"/>
-    <w:lsdException w:name="toc 5" w:semiHidden="1" w:uiPriority="39" w:unhideWhenUsed="1"/>
-    <w:lsdException w:name="toc 6" w:semiHidden="1" w:uiPriority="39" w:unhideWhenUsed="1"/>
-    <w:lsdException w:name="toc 7" w:semiHidden="1" w:uiPriority="39" w:unhideWhenUsed="1"/>
-    <w:lsdException w:name="toc 8" w:semiHidden="1" w:uiPriority="39" w:unhideWhenUsed="1"/>
-    <w:lsdException w:name="toc 9" w:semiHidden="1" w:uiPriority="39" w:unhideWhenUsed="1"/>
-    <w:lsdException w:name="Normal Indent" w:semiHidden="1" w:unhideWhenUsed="1"/>
-    <w:lsdException w:name="footnote text" w:semiHidden="1" w:unhideWhenUsed="1"/>
-    <w:lsdException w:name="annotation text" w:semiHidden="1" w:unhideWhenUsed="1"/>
-    <w:lsdException w:name="header" w:semiHidden="1" w:unhideWhenUsed="1"/>
-    <w:lsdException w:name="footer" w:semiHidden="1" w:unhideWhenUsed="1"/>
-    <w:lsdException w:name="index heading" w:semiHidden="1" w:unhideWhenUsed="1"/>
-    <w:lsdException w:name="caption" w:semiHidden="1" w:uiPriority="35" w:unhideWhenUsed="1" w:qFormat="1"/>
-    <w:lsdException w:name="table of figures" w:semiHidden="1" w:unhideWhenUsed="1"/>
-    <w:lsdException w:name="envelope address" w:semiHidden="1" w:unhideWhenUsed="1"/>
-    <w:lsdException w:name="envelope return" w:semiHidden="1" w:unhideWhenUsed="1"/>
-    <w:lsdException w:name="footnote reference" w:semiHidden="1" w:unhideWhenUsed="1"/>
-    <w:lsdException w:name="annotation reference" w:semiHidden="1" w:unhideWhenUsed="1"/>
-    <w:lsdException w:name="line number" w:semiHidden="1" w:unhideWhenUsed="1"/>
-    <w:lsdException w:name="page number" w:semiHidden="1" w:unhideWhenUsed="1"/>
-    <w:lsdException w:name="endnote reference" w:semiHidden="1" w:unhideWhenUsed="1"/>
-    <w:lsdException w:name="endnote text" w:semiHidden="1" w:unhideWhenUsed="1"/>
-    <w:lsdException w:name="table of authorities" w:semiHidden="1" w:unhideWhenUsed="1"/>
-    <w:lsdException w:name="macro" w:semiHidden="1" w:unhideWhenUsed="1"/>
-    <w:lsdException w:name="toa heading" w:semiHidden="1" w:unhideWhenUsed="1"/>
-    <w:lsdException w:name="List" w:semiHidden="1" w:unhideWhenUsed="1"/>
-    <w:lsdException w:name="List Bullet" w:semiHidden="1" w:unhideWhenUsed="1"/>
-    <w:lsdException w:name="List Number" w:semiHidden="1" w:unhideWhenUsed="1"/>
-    <w:lsdException w:name="List 2" w:semiHidden="1" w:unhideWhenUsed="1"/>
-    <w:lsdException w:name="List 3" w:semiHidden="1" w:unhideWhenUsed="1"/>
-    <w:lsdException w:name="List 4" w:semiHidden="1" w:unhideWhenUsed="1"/>
-    <w:lsdException w:name="List 5" w:semiHidden="1" w:unhideWhenUsed="1"/>
-    <w:lsdException w:name="List Bullet 2" w:semiHidden="1" w:unhideWhenUsed="1"/>
-    <w:lsdException w:name="List Bullet 3" w:semiHidden="1" w:unhideWhenUsed="1"/>
-    <w:lsdException w:name="List Bullet 4" w:semiHidden="1" w:unhideWhenUsed="1"/>
-    <w:lsdException w:name="List Bullet 5" w:semiHidden="1" w:unhideWhenUsed="1"/>
-    <w:lsdException w:name="List Number 2" w:semiHidden="1" w:unhideWhenUsed="1"/>
-    <w:lsdException w:name="List Number 3" w:semiHidden="1" w:unhideWhenUsed="1"/>
-    <w:lsdException w:name="List Number 4" w:semiHidden="1" w:unhideWhenUsed="1"/>
-    <w:lsdException w:name="List Number 5" w:semiHidden="1" w:unhideWhenUsed="1"/>
-    <w:lsdException w:name="Title" w:uiPriority="10" w:qFormat="1"/>
-    <w:lsdException w:name="Closing" w:semiHidden="1" w:unhideWhenUsed="1"/>
-    <w:lsdException w:name="Signature" w:semiHidden="1" w:unhideWhenUsed="1"/>
-    <w:lsdException w:name="Default Paragraph Font" w:semiHidden="1" w:uiPriority="1" w:unhideWhenUsed="1"/>
-    <w:lsdException w:name="Body Text" w:semiHidden="1" w:unhideWhenUsed="1"/>
-    <w:lsdException w:name="Body Text Indent" w:semiHidden="1" w:unhideWhenUsed="1"/>
-    <w:lsdException w:name="List Continue" w:semiHidden="1" w:unhideWhenUsed="1"/>
-    <w:lsdException w:name="List Continue 2" w:semiHidden="1" w:unhideWhenUsed="1"/>
-    <w:lsdException w:name="List Continue 3" w:semiHidden="1" w:unhideWhenUsed="1"/>
-    <w:lsdException w:name="List Continue 4" w:semiHidden="1" w:unhideWhenUsed="1"/>
-    <w:lsdException w:name="List Continue 5" w:semiHidden="1" w:unhideWhenUsed="1"/>
-    <w:lsdException w:name="Message Header" w:semiHidden="1" w:unhideWhenUsed="1"/>
-    <w:lsdException w:name="Subtitle" w:uiPriority="11" w:qFormat="1"/>
-    <w:lsdException w:name="Salutation" w:semiHidden="1" w:unhideWhenUsed="1"/>
-    <w:lsdException w:name="Date" w:semiHidden="1" w:unhideWhenUsed="1"/>
-    <w:lsdException w:name="Body Text First Indent" w:semiHidden="1" w:unhideWhenUsed="1"/>
-    <w:lsdException w:name="Body Text First Indent 2" w:semiHidden="1" w:unhideWhenUsed="1"/>
-    <w:lsdException w:name="Note Heading" w:semiHidden="1" w:unhideWhenUsed="1"/>
-    <w:lsdException w:name="Body Text 2" w:semiHidden="1" w:unhideWhenUsed="1"/>
-    <w:lsdException w:name="Body Text 3" w:semiHidden="1" w:unhideWhenUsed="1"/>
-    <w:lsdException w:name="Body Text Indent 2" w:semiHidden="1" w:unhideWhenUsed="1"/>
-    <w:lsdException w:name="Body Text Indent 3" w:semiHidden="1" w:unhideWhenUsed="1"/>
-    <w:lsdException w:name="Block Text" w:semiHidden="1" w:unhideWhenUsed="1"/>
-    <w:lsdException w:name="Hyperlink" w:semiHidden="1" w:unhideWhenUsed="1"/>
-    <w:lsdException w:name="FollowedHyperlink" w:semiHidden="1" w:unhideWhenUsed="1"/>
-    <w:lsdException w:name="Strong" w:uiPriority="22" w:qFormat="1"/>
-    <w:lsdException w:name="Emphasis" w:uiPriority="20" w:qFormat="1"/>
-    <w:lsdException w:name="Document Map" w:semiHidden="1" w:unhideWhenUsed="1"/>
-    <w:lsdException w:name="Plain Text" w:semiHidden="1" w:unhideWhenUsed="1"/>
-    <w:lsdException w:name="E-mail Signature" w:semiHidden="1" w:unhideWhenUsed="1"/>
-    <w:lsdException w:name="HTML Top of Form" w:semiHidden="1" w:unhideWhenUsed="1"/>
-    <w:lsdException w:name="HTML Bottom of Form" w:semiHidden="1" w:unhideWhenUsed="1"/>
-    <w:lsdException w:name="Normal (Web)" w:semiHidden="1" w:unhideWhenUsed="1"/>
-    <w:lsdException w:name="HTML Acronym" w:semiHidden="1" w:unhideWhenUsed="1"/>
-    <w:lsdException w:name="HTML Address" w:semiHidden="1" w:unhideWhenUsed="1"/>
-    <w:lsdException w:name="HTML Cite" w:semiHidden="1" w:unhideWhenUsed="1"/>
-    <w:lsdException w:name="HTML Code" w:semiHidden="1" w:unhideWhenUsed="1"/>
-    <w:lsdException w:name="HTML Definition" w:semiHidden="1" w:unhideWhenUsed="1"/>
-    <w:lsdException w:name="HTML Keyboard" w:semiHidden="1" w:unhideWhenUsed="1"/>
-    <w:lsdException w:name="HTML Preformatted" w:semiHidden="1" w:unhideWhenUsed="1"/>
-    <w:lsdException w:name="HTML Sample" w:semiHidden="1" w:unhideWhenUsed="1"/>
-    <w:lsdException w:name="HTML Typewriter" w:semiHidden="1" w:unhideWhenUsed="1"/>
-    <w:lsdException w:name="HTML Variable" w:semiHidden="1" w:unhideWhenUsed="1"/>
-    <w:lsdException w:name="Normal Table" w:semiHidden="1" w:unhideWhenUsed="1"/>
-    <w:lsdException w:name="annotation subject" w:semiHidden="1" w:unhideWhenUsed="1"/>
-    <w:lsdException w:name="No List" w:semiHidden="1" w:unhideWhenUsed="1"/>
-    <w:lsdException w:name="Outline List 1" w:semiHidden="1" w:unhideWhenUsed="1"/>
-    <w:lsdException w:name="Outline List 2" w:semiHidden="1" w:unhideWhenUsed="1"/>
-    <w:lsdException w:name="Outline List 3" w:semiHidden="1" w:unhideWhenUsed="1"/>
-    <w:lsdException w:name="Table Simple 1" w:semiHidden="1" w:unhideWhenUsed="1"/>
-    <w:lsdException w:name="Table Simple 2" w:semiHidden="1" w:unhideWhenUsed="1"/>
-    <w:lsdException w:name="Table Simple 3" w:semiHidden="1" w:unhideWhenUsed="1"/>
-    <w:lsdException w:name="Table Classic 1" w:semiHidden="1" w:unhideWhenUsed="1"/>
-    <w:lsdException w:name="Table Classic 2" w:semiHidden="1" w:unhideWhenUsed="1"/>
-    <w:lsdException w:name="Table Classic 3" w:semiHidden="1" w:unhideWhenUsed="1"/>
-    <w:lsdException w:name="Table Classic 4" w:semiHidden="1" w:unhideWhenUsed="1"/>
-    <w:lsdException w:name="Table Colorful 1" w:semiHidden="1" w:unhideWhenUsed="1"/>
-    <w:lsdException w:name="Table Colorful 2" w:semiHidden="1" w:unhideWhenUsed="1"/>
-    <w:lsdException w:name="Table Colorful 3" w:semiHidden="1" w:unhideWhenUsed="1"/>
-    <w:lsdException w:name="Table Columns 1" w:semiHidden="1" w:unhideWhenUsed="1"/>
-    <w:lsdException w:name="Table Columns 2" w:semiHidden="1" w:unhideWhenUsed="1"/>
-    <w:lsdException w:name="Table Columns 3" w:semiHidden="1" w:unhideWhenUsed="1"/>
-    <w:lsdException w:name="Table Columns 4" w:semiHidden="1" w:unhideWhenUsed="1"/>
-    <w:lsdException w:name="Table Columns 5" w:semiHidden="1" w:unhideWhenUsed="1"/>
-    <w:lsdException w:name="Table Grid 1" w:semiHidden="1" w:unhideWhenUsed="1"/>
-    <w:lsdException w:name="Table Grid 2" w:semiHidden="1" w:unhideWhenUsed="1"/>
-    <w:lsdException w:name="Table Grid 3" w:semiHidden="1" w:unhideWhenUsed="1"/>
-    <w:lsdException w:name="Table Grid 4" w:semiHidden="1" w:unhideWhenUsed="1"/>
-    <w:lsdException w:name="Table Grid 5" w:semiHidden="1" w:unhideWhenUsed="1"/>
-    <w:lsdException w:name="Table Grid 6" w:semiHidden="1" w:unhideWhenUsed="1"/>
-    <w:lsdException w:name="Table Grid 7" w:semiHidden="1" w:unhideWhenUsed="1"/>
-    <w:lsdException w:name="Table Grid 8" w:semiHidden="1" w:unhideWhenUsed="1"/>
-    <w:lsdException w:name="Table List 1" w:semiHidden="1" w:unhideWhenUsed="1"/>
-    <w:lsdException w:name="Table List 2" w:semiHidden="1" w:unhideWhenUsed="1"/>
-    <w:lsdException w:name="Table List 3" w:semiHidden="1" w:unhideWhenUsed="1"/>
-    <w:lsdException w:name="Table List 4" w:semiHidden="1" w:unhideWhenUsed="1"/>
-    <w:lsdException w:name="Table List 5" w:semiHidden="1" w:unhideWhenUsed="1"/>
-    <w:lsdException w:name="Table List 6" w:semiHidden="1" w:unhideWhenUsed="1"/>
-    <w:lsdException w:name="Table List 7" w:semiHidden="1" w:unhideWhenUsed="1"/>
-    <w:lsdException w:name="Table List 8" w:semiHidden="1" w:unhideWhenUsed="1"/>
-    <w:lsdException w:name="Table 3D effects 1" w:semiHidden="1" w:unhideWhenUsed="1"/>
-    <w:lsdException w:name="Table 3D effects 2" w:semiHidden="1" w:unhideWhenUsed="1"/>
-    <w:lsdException w:name="Table 3D effects 3" w:semiHidden="1" w:unhideWhenUsed="1"/>
-    <w:lsdException w:name="Table Contemporary" w:semiHidden="1" w:unhideWhenUsed="1"/>
-    <w:lsdException w:name="Table Elegant" w:semiHidden="1" w:unhideWhenUsed="1"/>
-    <w:lsdException w:name="Table Professional" w:semiHidden="1" w:unhideWhenUsed="1"/>
-    <w:lsdException w:name="Table Subtle 1" w:semiHidden="1" w:unhideWhenUsed="1"/>
-    <w:lsdException w:name="Table Subtle 2" w:semiHidden="1" w:unhideWhenUsed="1"/>
-    <w:lsdException w:name="Table Web 1" w:semiHidden="1" w:unhideWhenUsed="1"/>
-    <w:lsdException w:name="Table Web 2" w:semiHidden="1" w:unhideWhenUsed="1"/>
-    <w:lsdException w:name="Table Web 3" w:semiHidden="1" w:unhideWhenUsed="1"/>
-    <w:lsdException w:name="Balloon Text" w:semiHidden="1" w:unhideWhenUsed="1"/>
-    <w:lsdException w:name="Table Grid" w:uiPriority="59"/>
-    <w:lsdException w:name="Table Theme" w:semiHidden="1" w:unhideWhenUsed="1"/>
-    <w:lsdException w:name="Placeholder Text" w:semiHidden="1"/>
-    <w:lsdException w:name="No Spacing" w:uiPriority="1" w:qFormat="1"/>
-    <w:lsdException w:name="Light Shading" w:uiPriority="60"/>
-    <w:lsdException w:name="Light List" w:uiPriority="61"/>
-    <w:lsdException w:name="Light Grid" w:uiPriority="62"/>
-    <w:lsdException w:name="Medium Shading 1" w:uiPriority="63"/>
-    <w:lsdException w:name="Medium Shading 2" w:uiPriority="64"/>
-    <w:lsdException w:name="Medium List 1" w:uiPriority="65"/>
-    <w:lsdException w:name="Medium List 2" w:uiPriority="66"/>
-    <w:lsdException w:name="Medium Grid 1" w:uiPriority="67"/>
-    <w:lsdException w:name="Medium Grid 2" w:uiPriority="68"/>
-    <w:lsdException w:name="Medium Grid 3" w:uiPriority="69"/>
-    <w:lsdException w:name="Dark List" w:uiPriority="70"/>
-    <w:lsdException w:name="Colorful Shading" w:uiPriority="71"/>
-    <w:lsdException w:name="Colorful List" w:uiPriority="72"/>
-    <w:lsdException w:name="Colorful Grid" w:uiPriority="73"/>
-    <w:lsdException w:name="Light Shading Accent 1" w:uiPriority="60"/>
-    <w:lsdException w:name="Light List Accent 1" w:uiPriority="61"/>
-    <w:lsdException w:name="Light Grid Accent 1" w:uiPriority="62"/>
-    <w:lsdException w:name="Medium Shading 1 Accent 1" w:uiPriority="63"/>
-    <w:lsdException w:name="Medium Shading 2 Accent 1" w:uiPriority="64"/>
-    <w:lsdException w:name="Medium List 1 Accent 1" w:uiPriority="65"/>
-    <w:lsdException w:name="Revision" w:semiHidden="1"/>
-    <w:lsdException w:name="List Paragraph" w:uiPriority="34" w:qFormat="1"/>
-    <w:lsdException w:name="Quote" w:uiPriority="29" w:qFormat="1"/>
-    <w:lsdException w:name="Intense Quote" w:uiPriority="30" w:qFormat="1"/>
-    <w:lsdException w:name="Medium List 2 Accent 1" w:uiPriority="66"/>
-    <w:lsdException w:name="Medium Grid 1 Accent 1" w:uiPriority="67"/>
-    <w:lsdException w:name="Medium Grid 2 Accent 1" w:uiPriority="68"/>
-    <w:lsdException w:name="Medium Grid 3 Accent 1" w:uiPriority="69"/>
-    <w:lsdException w:name="Dark List Accent 1" w:uiPriority="70"/>
-    <w:lsdException w:name="Colorful Shading Accent 1" w:uiPriority="71"/>
-    <w:lsdException w:name="Colorful List Accent 1" w:uiPriority="72"/>
-    <w:lsdException w:name="Colorful Grid Accent 1" w:uiPriority="73"/>
-    <w:lsdException w:name="Light Shading Accent 2" w:uiPriority="60"/>
-    <w:lsdException w:name="Light List Accent 2" w:uiPriority="61"/>
-    <w:lsdException w:name="Light Grid Accent 2" w:uiPriority="62"/>
-    <w:lsdException w:name="Medium Shading 1 Accent 2" w:uiPriority="63"/>
-    <w:lsdException w:name="Medium Shading 2 Accent 2" w:uiPriority="64"/>
-    <w:lsdException w:name="Medium List 1 Accent 2" w:uiPriority="65"/>
-    <w:lsdException w:name="Medium List 2 Accent 2" w:uiPriority="66"/>
-    <w:lsdException w:name="Medium Grid 1 Accent 2" w:uiPriority="67"/>
-    <w:lsdException w:name="Medium Grid 2 Accent 2" w:uiPriority="68"/>
-    <w:lsdException w:name="Medium Grid 3 Accent 2" w:uiPriority="69"/>
-    <w:lsdException w:name="Dark List Accent 2" w:uiPriority="70"/>
-    <w:lsdException w:name="Colorful Shading Accent 2" w:uiPriority="71"/>
-    <w:lsdException w:name="Colorful List Accent 2" w:uiPriority="72"/>
-    <w:lsdException w:name="Colorful Grid Accent 2" w:uiPriority="73"/>
-    <w:lsdException w:name="Light Shading Accent 3" w:uiPriority="60"/>
-    <w:lsdException w:name="Light List Accent 3" w:uiPriority="61"/>
-    <w:lsdException w:name="Light Grid Accent 3" w:uiPriority="62"/>
-    <w:lsdException w:name="Medium Shading 1 Accent 3" w:uiPriority="63"/>
-    <w:lsdException w:name="Medium Shading 2 Accent 3" w:uiPriority="64"/>
-    <w:lsdException w:name="Medium List 1 Accent 3" w:uiPriority="65"/>
-    <w:lsdException w:name="Medium List 2 Accent 3" w:uiPriority="66"/>
-    <w:lsdException w:name="Medium Grid 1 Accent 3" w:uiPriority="67"/>
-    <w:lsdException w:name="Medium Grid 2 Accent 3" w:uiPriority="68"/>
-    <w:lsdException w:name="Medium Grid 3 Accent 3" w:uiPriority="69"/>
-    <w:lsdException w:name="Dark List Accent 3" w:uiPriority="70"/>
-    <w:lsdException w:name="Colorful Shading Accent 3" w:uiPriority="71"/>
-    <w:lsdException w:name="Colorful List Accent 3" w:uiPriority="72"/>
-    <w:lsdException w:name="Colorful Grid Accent 3" w:uiPriority="73"/>
-    <w:lsdException w:name="Light Shading Accent 4" w:uiPriority="60"/>
-    <w:lsdException w:name="Light List Accent 4" w:uiPriority="61"/>
-    <w:lsdException w:name="Light Grid Accent 4" w:uiPriority="62"/>
-    <w:lsdException w:name="Medium Shading 1 Accent 4" w:uiPriority="63"/>
-    <w:lsdException w:name="Medium Shading 2 Accent 4" w:uiPriority="64"/>
-    <w:lsdException w:name="Medium List 1 Accent 4" w:uiPriority="65"/>
-    <w:lsdException w:name="Medium List 2 Accent 4" w:uiPriority="66"/>
-    <w:lsdException w:name="Medium Grid 1 Accent 4" w:uiPriority="67"/>
-    <w:lsdException w:name="Medium Grid 2 Accent 4" w:uiPriority="68"/>
-    <w:lsdException w:name="Medium Grid 3 Accent 4" w:uiPriority="69"/>
-    <w:lsdException w:name="Dark List Accent 4" w:uiPriority="70"/>
-    <w:lsdException w:name="Colorful Shading Accent 4" w:uiPriority="71"/>
-    <w:lsdException w:name="Colorful List Accent 4" w:uiPriority="72"/>
-    <w:lsdException w:name="Colorful Grid Accent 4" w:uiPriority="73"/>
-    <w:lsdException w:name="Light Shading Accent 5" w:uiPriority="60"/>
-    <w:lsdException w:name="Light List Accent 5" w:uiPriority="61"/>
-    <w:lsdException w:name="Light Grid Accent 5" w:uiPriority="62"/>
-    <w:lsdException w:name="Medium Shading 1 Accent 5" w:uiPriority="63"/>
-    <w:lsdException w:name="Medium Shading 2 Accent 5" w:uiPriority="64"/>
-    <w:lsdException w:name="Medium List 1 Accent 5" w:uiPriority="65"/>
-    <w:lsdException w:name="Medium List 2 Accent 5" w:uiPriority="66"/>
-    <w:lsdException w:name="Medium Grid 1 Accent 5" w:uiPriority="67"/>
-    <w:lsdException w:name="Medium Grid 2 Accent 5" w:uiPriority="68"/>
-    <w:lsdException w:name="Medium Grid 3 Accent 5" w:uiPriority="69"/>
-    <w:lsdException w:name="Dark List Accent 5" w:uiPriority="70"/>
-    <w:lsdException w:name="Colorful Shading Accent 5" w:uiPriority="71"/>
-    <w:lsdException w:name="Colorful List Accent 5" w:uiPriority="72"/>
-    <w:lsdException w:name="Colorful Grid Accent 5" w:uiPriority="73"/>
-    <w:lsdException w:name="Light Shading Accent 6" w:uiPriority="60"/>
-    <w:lsdException w:name="Light List Accent 6" w:uiPriority="61"/>
-    <w:lsdException w:name="Light Grid Accent 6" w:uiPriority="62"/>
-    <w:lsdException w:name="Medium Shading 1 Accent 6" w:uiPriority="63"/>
-    <w:lsdException w:name="Medium Shading 2 Accent 6" w:uiPriority="64"/>
-    <w:lsdException w:name="Medium List 1 Accent 6" w:uiPriority="65"/>
-    <w:lsdException w:name="Medium List 2 Accent 6" w:uiPriority="66"/>
-    <w:lsdException w:name="Medium Grid 1 Accent 6" w:uiPriority="67"/>
-    <w:lsdException w:name="Medium Grid 2 Accent 6" w:uiPriority="68"/>
-    <w:lsdException w:name="Medium Grid 3 Accent 6" w:uiPriority="69"/>
-    <w:lsdException w:name="Dark List Accent 6" w:uiPriority="70"/>
-    <w:lsdException w:name="Colorful Shading Accent 6" w:uiPriority="71"/>
-    <w:lsdException w:name="Colorful List Accent 6" w:uiPriority="72"/>
-    <w:lsdException w:name="Colorful Grid Accent 6" w:uiPriority="73"/>
-    <w:lsdException w:name="Subtle Emphasis" w:uiPriority="19" w:qFormat="1"/>
-    <w:lsdException w:name="Intense Emphasis" w:uiPriority="21" w:qFormat="1"/>
-    <w:lsdException w:name="Subtle Reference" w:uiPriority="31" w:qFormat="1"/>
-    <w:lsdException w:name="Intense Reference" w:uiPriority="32" w:qFormat="1"/>
-    <w:lsdException w:name="Book Title" w:uiPriority="33" w:qFormat="1"/>
-    <w:lsdException w:name="Bibliography" w:semiHidden="1" w:uiPriority="37" w:unhideWhenUsed="1"/>
-    <w:lsdException w:name="TOC Heading" w:semiHidden="1" w:uiPriority="39" w:unhideWhenUsed="1" w:qFormat="1"/>
-    <w:lsdException w:name="Plain Table 1" w:uiPriority="41"/>
-    <w:lsdException w:name="Plain Table 2" w:uiPriority="42"/>
-    <w:lsdException w:name="Plain Table 3" w:uiPriority="43"/>
-    <w:lsdException w:name="Plain Table 4" w:uiPriority="44"/>
-    <w:lsdException w:name="Plain Table 5" w:uiPriority="45"/>
-    <w:lsdException w:name="Grid Table Light" w:uiPriority="40"/>
-    <w:lsdException w:name="Grid Table 1 Light" w:uiPriority="46"/>
-    <w:lsdException w:name="Grid Table 2" w:uiPriority="47"/>
-    <w:lsdException w:name="Grid Table 3" w:uiPriority="48"/>
-    <w:lsdException w:name="Grid Table 4" w:uiPriority="49"/>
-    <w:lsdException w:name="Grid Table 5 Dark" w:uiPriority="50"/>
-    <w:lsdException w:name="Grid Table 6 Colorful" w:uiPriority="51"/>
-    <w:lsdException w:name="Grid Table 7 Colorful" w:uiPriority="52"/>
-    <w:lsdException w:name="Grid Table 1 Light Accent 1" w:uiPriority="46"/>
-    <w:lsdException w:name="Grid Table 2 Accent 1" w:uiPriority="47"/>
-    <w:lsdException w:name="Grid Table 3 Accent 1" w:uiPriority="48"/>
-    <w:lsdException w:name="Grid Table 4 Accent 1" w:uiPriority="49"/>
-    <w:lsdException w:name="Grid Table 5 Dark Accent 1" w:uiPriority="50"/>
-    <w:lsdException w:name="Grid Table 6 Colorful Accent 1" w:uiPriority="51"/>
-    <w:lsdException w:name="Grid Table 7 Colorful Accent 1" w:uiPriority="52"/>
-    <w:lsdException w:name="Grid Table 1 Light Accent 2" w:uiPriority="46"/>
-    <w:lsdException w:name="Grid Table 2 Accent 2" w:uiPriority="47"/>
-    <w:lsdException w:name="Grid Table 3 Accent 2" w:uiPriority="48"/>
-    <w:lsdException w:name="Grid Table 4 Accent 2" w:uiPriority="49"/>
-    <w:lsdException w:name="Grid Table 5 Dark Accent 2" w:uiPriority="50"/>
-    <w:lsdException w:name="Grid Table 6 Colorful Accent 2" w:uiPriority="51"/>
-    <w:lsdException w:name="Grid Table 7 Colorful Accent 2" w:uiPriority="52"/>
-    <w:lsdException w:name="Grid Table 1 Light Accent 3" w:uiPriority="46"/>
-    <w:lsdException w:name="Grid Table 2 Accent 3" w:uiPriority="47"/>
-    <w:lsdException w:name="Grid Table 3 Accent 3" w:uiPriority="48"/>
-    <w:lsdException w:name="Grid Table 4 Accent 3" w:uiPriority="49"/>
-    <w:lsdException w:name="Grid Table 5 Dark Accent 3" w:uiPriority="50"/>
-    <w:lsdException w:name="Grid Table 6 Colorful Accent 3" w:uiPriority="51"/>
-    <w:lsdException w:name="Grid Table 7 Colorful Accent 3" w:uiPriority="52"/>
-    <w:lsdException w:name="Grid Table 1 Light Accent 4" w:uiPriority="46"/>
-    <w:lsdException w:name="Grid Table 2 Accent 4" w:uiPriority="47"/>
-    <w:lsdException w:name="Grid Table 3 Accent 4" w:uiPriority="48"/>
-    <w:lsdException w:name="Grid Table 4 Accent 4" w:uiPriority="49"/>
-    <w:lsdException w:name="Grid Table 5 Dark Accent 4" w:uiPriority="50"/>
-    <w:lsdException w:name="Grid Table 6 Colorful Accent 4" w:uiPriority="51"/>
-    <w:lsdException w:name="Grid Table 7 Colorful Accent 4" w:uiPriority="52"/>
-    <w:lsdException w:name="Grid Table 1 Light Accent 5" w:uiPriority="46"/>
-    <w:lsdException w:name="Grid Table 2 Accent 5" w:uiPriority="47"/>
-    <w:lsdException w:name="Grid Table 3 Accent 5" w:uiPriority="48"/>
-    <w:lsdException w:name="Grid Table 4 Accent 5" w:uiPriority="49"/>
-    <w:lsdException w:name="Grid Table 5 Dark Accent 5" w:uiPriority="50"/>
-    <w:lsdException w:name="Grid Table 6 Colorful Accent 5" w:uiPriority="51"/>
-    <w:lsdException w:name="Grid Table 7 Colorful Accent 5" w:uiPriority="52"/>
-    <w:lsdException w:name="Grid Table 1 Light Accent 6" w:uiPriority="46"/>
-    <w:lsdException w:name="Grid Table 2 Accent 6" w:uiPriority="47"/>
-    <w:lsdException w:name="Grid Table 3 Accent 6" w:uiPriority="48"/>
-    <w:lsdException w:name="Grid Table 4 Accent 6" w:uiPriority="49"/>
-    <w:lsdException w:name="Grid Table 5 Dark Accent 6" w:uiPriority="50"/>
-    <w:lsdException w:name="Grid Table 6 Colorful Accent 6" w:uiPriority="51"/>
-    <w:lsdException w:name="Grid Table 7 Colorful Accent 6" w:uiPriority="52"/>
-    <w:lsdException w:name="List Table 1 Light" w:uiPriority="46"/>
-    <w:lsdException w:name="List Table 2" w:uiPriority="47"/>
-    <w:lsdException w:name="List Table 3" w:uiPriority="48"/>
-    <w:lsdException w:name="List Table 4" w:uiPriority="49"/>
-    <w:lsdException w:name="List Table 5 Dark" w:uiPriority="50"/>
-    <w:lsdException w:name="List Table 6 Colorful" w:uiPriority="51"/>
-    <w:lsdException w:name="List Table 7 Colorful" w:uiPriority="52"/>
-    <w:lsdException w:name="List Table 1 Light Accent 1" w:uiPriority="46"/>
-    <w:lsdException w:name="List Table 2 Accent 1" w:uiPriority="47"/>
-    <w:lsdException w:name="List Table 3 Accent 1" w:uiPriority="48"/>
-    <w:lsdException w:name="List Table 4 Accent 1" w:uiPriority="49"/>
-    <w:lsdException w:name="List Table 5 Dark Accent 1" w:uiPriority="50"/>
-    <w:lsdException w:name="List Table 6 Colorful Accent 1" w:uiPriority="51"/>
-    <w:lsdException w:name="List Table 7 Colorful Accent 1" w:uiPriority="52"/>
-    <w:lsdException w:name="List Table 1 Light Accent 2" w:uiPriority="46"/>
-    <w:lsdException w:name="List Table 2 Accent 2" w:uiPriority="47"/>
-    <w:lsdException w:name="List Table 3 Accent 2" w:uiPriority="48"/>
-    <w:lsdException w:name="List Table 4 Accent 2" w:uiPriority="49"/>
-    <w:lsdException w:name="List Table 5 Dark Accent 2" w:uiPriority="50"/>
-    <w:lsdException w:name="List Table 6 Colorful Accent 2" w:uiPriority="51"/>
-    <w:lsdException w:name="List Table 7 Colorful Accent 2" w:uiPriority="52"/>
-    <w:lsdException w:name="List Table 1 Light Accent 3" w:uiPriority="46"/>
-    <w:lsdException w:name="List Table 2 Accent 3" w:uiPriority="47"/>
-    <w:lsdException w:name="List Table 3 Accent 3" w:uiPriority="48"/>
-    <w:lsdException w:name="List Table 4 Accent 3" w:uiPriority="49"/>
-    <w:lsdException w:name="List Table 5 Dark Accent 3" w:uiPriority="50"/>
-    <w:lsdException w:name="List Table 6 Colorful Accent 3" w:uiPriority="51"/>
-    <w:lsdException w:name="List Table 7 Colorful Accent 3" w:uiPriority="52"/>
-    <w:lsdException w:name="List Table 1 Light Accent 4" w:uiPriority="46"/>
-    <w:lsdException w:name="List Table 2 Accent 4" w:uiPriority="47"/>
-    <w:lsdException w:name="List Table 3 Accent 4" w:uiPriority="48"/>
-    <w:lsdException w:name="List Table 4 Accent 4" w:uiPriority="49"/>
-    <w:lsdException w:name="List Table 5 Dark Accent 4" w:uiPriority="50"/>
-    <w:lsdException w:name="List Table 6 Colorful Accent 4" w:uiPriority="51"/>
-    <w:lsdException w:name="List Table 7 Colorful Accent 4" w:uiPriority="52"/>
-    <w:lsdException w:name="List Table 1 Light Accent 5" w:uiPriority="46"/>
-    <w:lsdException w:name="List Table 2 Accent 5" w:uiPriority="47"/>
-    <w:lsdException w:name="List Table 3 Accent 5" w:uiPriority="48"/>
-    <w:lsdException w:name="List Table 4 Accent 5" w:uiPriority="49"/>
-    <w:lsdException w:name="List Table 5 Dark Accent 5" w:uiPriority="50"/>
-    <w:lsdException w:name="List Table 6 Colorful Accent 5" w:uiPriority="51"/>
-    <w:lsdException w:name="List Table 7 Colorful Accent 5" w:uiPriority="52"/>
-    <w:lsdException w:name="List Table 1 Light Accent 6" w:uiPriority="46"/>
-    <w:lsdException w:name="List Table 2 Accent 6" w:uiPriority="47"/>
-    <w:lsdException w:name="List Table 3 Accent 6" w:uiPriority="48"/>
-    <w:lsdException w:name="List Table 4 Accent 6" w:uiPriority="49"/>
-    <w:lsdException w:name="List Table 5 Dark Accent 6" w:uiPriority="50"/>
-    <w:lsdException w:name="List Table 6 Colorful Accent 6" w:uiPriority="51"/>
-    <w:lsdException w:name="List Table 7 Colorful Accent 6" w:uiPriority="52"/>
+  <w:latentStyles w:defLockedState="0" w:defUIPriority="99" w:defSemiHidden="1" w:defUnhideWhenUsed="1" w:defQFormat="0" w:count="267">
+    <w:lsdException w:name="Normal" w:semiHidden="0" w:uiPriority="0" w:unhideWhenUsed="0" w:qFormat="1"/>
+    <w:lsdException w:name="heading 1" w:semiHidden="0" w:uiPriority="9" w:unhideWhenUsed="0" w:qFormat="1"/>
+    <w:lsdException w:name="heading 2" w:uiPriority="9" w:qFormat="1"/>
+    <w:lsdException w:name="heading 3" w:uiPriority="9" w:qFormat="1"/>
+    <w:lsdException w:name="heading 4" w:uiPriority="9" w:qFormat="1"/>
+    <w:lsdException w:name="heading 5" w:uiPriority="9" w:qFormat="1"/>
+    <w:lsdException w:name="heading 6" w:uiPriority="9" w:qFormat="1"/>
+    <w:lsdException w:name="heading 7" w:uiPriority="9" w:qFormat="1"/>
+    <w:lsdException w:name="heading 8" w:uiPriority="9" w:qFormat="1"/>
+    <w:lsdException w:name="heading 9" w:uiPriority="9" w:qFormat="1"/>
+    <w:lsdException w:name="toc 1" w:uiPriority="39"/>
+    <w:lsdException w:name="toc 2" w:uiPriority="39"/>
+    <w:lsdException w:name="toc 3" w:uiPriority="39"/>
+    <w:lsdException w:name="toc 4" w:uiPriority="39"/>
+    <w:lsdException w:name="toc 5" w:uiPriority="39"/>
+    <w:lsdException w:name="toc 6" w:uiPriority="39"/>
+    <w:lsdException w:name="toc 7" w:uiPriority="39"/>
+    <w:lsdException w:name="toc 8" w:uiPriority="39"/>
+    <w:lsdException w:name="toc 9" w:uiPriority="39"/>
+    <w:lsdException w:name="caption" w:uiPriority="35" w:qFormat="1"/>
+    <w:lsdException w:name="Title" w:semiHidden="0" w:uiPriority="10" w:unhideWhenUsed="0" w:qFormat="1"/>
+    <w:lsdException w:name="Default Paragraph Font" w:uiPriority="1"/>
+    <w:lsdException w:name="Subtitle" w:semiHidden="0" w:uiPriority="11" w:unhideWhenUsed="0" w:qFormat="1"/>
+    <w:lsdException w:name="Strong" w:semiHidden="0" w:uiPriority="22" w:unhideWhenUsed="0" w:qFormat="1"/>
+    <w:lsdException w:name="Emphasis" w:semiHidden="0" w:uiPriority="20" w:unhideWhenUsed="0" w:qFormat="1"/>
+    <w:lsdException w:name="Table Grid" w:semiHidden="0" w:uiPriority="59" w:unhideWhenUsed="0"/>
+    <w:lsdException w:name="Placeholder Text" w:unhideWhenUsed="0"/>
+    <w:lsdException w:name="No Spacing" w:semiHidden="0" w:uiPriority="1" w:unhideWhenUsed="0" w:qFormat="1"/>
+    <w:lsdException w:name="Light Shading" w:semiHidden="0" w:uiPriority="60" w:unhideWhenUsed="0"/>
+    <w:lsdException w:name="Light List" w:semiHidden="0" w:uiPriority="61" w:unhideWhenUsed="0"/>
+    <w:lsdException w:name="Light Grid" w:semiHidden="0" w:uiPriority="62" w:unhideWhenUsed="0"/>
+    <w:lsdException w:name="Medium Shading 1" w:semiHidden="0" w:uiPriority="63" w:unhideWhenUsed="0"/>
+    <w:lsdException w:name="Medium Shading 2" w:semiHidden="0" w:uiPriority="64" w:unhideWhenUsed="0"/>
+    <w:lsdException w:name="Medium List 1" w:semiHidden="0" w:uiPriority="65" w:unhideWhenUsed="0"/>
+    <w:lsdException w:name="Medium List 2" w:semiHidden="0" w:uiPriority="66" w:unhideWhenUsed="0"/>
+    <w:lsdException w:name="Medium Grid 1" w:semiHidden="0" w:uiPriority="67" w:unhideWhenUsed="0"/>
+    <w:lsdException w:name="Medium Grid 2" w:semiHidden="0" w:uiPriority="68" w:unhideWhenUsed="0"/>
+    <w:lsdException w:name="Medium Grid 3" w:semiHidden="0" w:uiPriority="69" w:unhideWhenUsed="0"/>
+    <w:lsdException w:name="Dark List" w:semiHidden="0" w:uiPriority="70" w:unhideWhenUsed="0"/>
+    <w:lsdException w:name="Colorful Shading" w:semiHidden="0" w:uiPriority="71" w:unhideWhenUsed="0"/>
+    <w:lsdException w:name="Colorful List" w:semiHidden="0" w:uiPriority="72" w:unhideWhenUsed="0"/>
+    <w:lsdException w:name="Colorful Grid" w:semiHidden="0" w:uiPriority="73" w:unhideWhenUsed="0"/>
+    <w:lsdException w:name="Light Shading Accent 1" w:semiHidden="0" w:uiPriority="60" w:unhideWhenUsed="0"/>
+    <w:lsdException w:name="Light List Accent 1" w:semiHidden="0" w:uiPriority="61" w:unhideWhenUsed="0"/>
+    <w:lsdException w:name="Light Grid Accent 1" w:semiHidden="0" w:uiPriority="62" w:unhideWhenUsed="0"/>
+    <w:lsdException w:name="Medium Shading 1 Accent 1" w:semiHidden="0" w:uiPriority="63" w:unhideWhenUsed="0"/>
+    <w:lsdException w:name="Medium Shading 2 Accent 1" w:semiHidden="0" w:uiPriority="64" w:unhideWhenUsed="0"/>
+    <w:lsdException w:name="Medium List 1 Accent 1" w:semiHidden="0" w:uiPriority="65" w:unhideWhenUsed="0"/>
+    <w:lsdException w:name="Revision" w:unhideWhenUsed="0"/>
+    <w:lsdException w:name="List Paragraph" w:semiHidden="0" w:uiPriority="34" w:unhideWhenUsed="0" w:qFormat="1"/>
+    <w:lsdException w:name="Quote" w:semiHidden="0" w:uiPriority="29" w:unhideWhenUsed="0" w:qFormat="1"/>
+    <w:lsdException w:name="Intense Quote" w:semiHidden="0" w:uiPriority="30" w:unhideWhenUsed="0" w:qFormat="1"/>
+    <w:lsdException w:name="Medium List 2 Accent 1" w:semiHidden="0" w:uiPriority="66" w:unhideWhenUsed="0"/>
+    <w:lsdException w:name="Medium Grid 1 Accent 1" w:semiHidden="0" w:uiPriority="67" w:unhideWhenUsed="0"/>
+    <w:lsdException w:name="Medium Grid 2 Accent 1" w:semiHidden="0" w:uiPriority="68" w:unhideWhenUsed="0"/>
+    <w:lsdException w:name="Medium Grid 3 Accent 1" w:semiHidden="0" w:uiPriority="69" w:unhideWhenUsed="0"/>
+    <w:lsdException w:name="Dark List Accent 1" w:semiHidden="0" w:uiPriority="70" w:unhideWhenUsed="0"/>
+    <w:lsdException w:name="Colorful Shading Accent 1" w:semiHidden="0" w:uiPriority="71" w:unhideWhenUsed="0"/>
+    <w:lsdException w:name="Colorful List Accent 1" w:semiHidden="0" w:uiPriority="72" w:unhideWhenUsed="0"/>
+    <w:lsdException w:name="Colorful Grid Accent 1" w:semiHidden="0" w:uiPriority="73" w:unhideWhenUsed="0"/>
+    <w:lsdException w:name="Light Shading Accent 2" w:semiHidden="0" w:uiPriority="60" w:unhideWhenUsed="0"/>
+    <w:lsdException w:name="Light List Accent 2" w:semiHidden="0" w:uiPriority="61" w:unhideWhenUsed="0"/>
+    <w:lsdException w:name="Light Grid Accent 2" w:semiHidden="0" w:uiPriority="62" w:unhideWhenUsed="0"/>
+    <w:lsdException w:name="Medium Shading 1 Accent 2" w:semiHidden="0" w:uiPriority="63" w:unhideWhenUsed="0"/>
+    <w:lsdException w:name="Medium Shading 2 Accent 2" w:semiHidden="0" w:uiPriority="64" w:unhideWhenUsed="0"/>
+    <w:lsdException w:name="Medium List 1 Accent 2" w:semiHidden="0" w:uiPriority="65" w:unhideWhenUsed="0"/>
+    <w:lsdException w:name="Medium List 2 Accent 2" w:semiHidden="0" w:uiPriority="66" w:unhideWhenUsed="0"/>
+    <w:lsdException w:name="Medium Grid 1 Accent 2" w:semiHidden="0" w:uiPriority="67" w:unhideWhenUsed="0"/>
+    <w:lsdException w:name="Medium Grid 2 Accent 2" w:semiHidden="0" w:uiPriority="68" w:unhideWhenUsed="0"/>
+    <w:lsdException w:name="Medium Grid 3 Accent 2" w:semiHidden="0" w:uiPriority="69" w:unhideWhenUsed="0"/>
+    <w:lsdException w:name="Dark List Accent 2" w:semiHidden="0" w:uiPriority="70" w:unhideWhenUsed="0"/>
+    <w:lsdException w:name="Colorful Shading Accent 2" w:semiHidden="0" w:uiPriority="71" w:unhideWhenUsed="0"/>
+    <w:lsdException w:name="Colorful List Accent 2" w:semiHidden="0" w:uiPriority="72" w:unhideWhenUsed="0"/>
+    <w:lsdException w:name="Colorful Grid Accent 2" w:semiHidden="0" w:uiPriority="73" w:unhideWhenUsed="0"/>
+    <w:lsdException w:name="Light Shading Accent 3" w:semiHidden="0" w:uiPriority="60" w:unhideWhenUsed="0"/>
+    <w:lsdException w:name="Light List Accent 3" w:semiHidden="0" w:uiPriority="61" w:unhideWhenUsed="0"/>
+    <w:lsdException w:name="Light Grid Accent 3" w:semiHidden="0" w:uiPriority="62" w:unhideWhenUsed="0"/>
+    <w:lsdException w:name="Medium Shading 1 Accent 3" w:semiHidden="0" w:uiPriority="63" w:unhideWhenUsed="0"/>
+    <w:lsdException w:name="Medium Shading 2 Accent 3" w:semiHidden="0" w:uiPriority="64" w:unhideWhenUsed="0"/>
+    <w:lsdException w:name="Medium List 1 Accent 3" w:semiHidden="0" w:uiPriority="65" w:unhideWhenUsed="0"/>
+    <w:lsdException w:name="Medium List 2 Accent 3" w:semiHidden="0" w:uiPriority="66" w:unhideWhenUsed="0"/>
+    <w:lsdException w:name="Medium Grid 1 Accent 3" w:semiHidden="0" w:uiPriority="67" w:unhideWhenUsed="0"/>
+    <w:lsdException w:name="Medium Grid 2 Accent 3" w:semiHidden="0" w:uiPriority="68" w:unhideWhenUsed="0"/>
+    <w:lsdException w:name="Medium Grid 3 Accent 3" w:semiHidden="0" w:uiPriority="69" w:unhideWhenUsed="0"/>
+    <w:lsdException w:name="Dark List Accent 3" w:semiHidden="0" w:uiPriority="70" w:unhideWhenUsed="0"/>
+    <w:lsdException w:name="Colorful Shading Accent 3" w:semiHidden="0" w:uiPriority="71" w:unhideWhenUsed="0"/>
+    <w:lsdException w:name="Colorful List Accent 3" w:semiHidden="0" w:uiPriority="72" w:unhideWhenUsed="0"/>
+    <w:lsdException w:name="Colorful Grid Accent 3" w:semiHidden="0" w:uiPriority="73" w:unhideWhenUsed="0"/>
+    <w:lsdException w:name="Light Shading Accent 4" w:semiHidden="0" w:uiPriority="60" w:unhideWhenUsed="0"/>
+    <w:lsdException w:name="Light List Accent 4" w:semiHidden="0" w:uiPriority="61" w:unhideWhenUsed="0"/>
+    <w:lsdException w:name="Light Grid Accent 4" w:semiHidden="0" w:uiPriority="62" w:unhideWhenUsed="0"/>
+    <w:lsdException w:name="Medium Shading 1 Accent 4" w:semiHidden="0" w:uiPriority="63" w:unhideWhenUsed="0"/>
+    <w:lsdException w:name="Medium Shading 2 Accent 4" w:semiHidden="0" w:uiPriority="64" w:unhideWhenUsed="0"/>
+    <w:lsdException w:name="Medium List 1 Accent 4" w:semiHidden="0" w:uiPriority="65" w:unhideWhenUsed="0"/>
+    <w:lsdException w:name="Medium List 2 Accent 4" w:semiHidden="0" w:uiPriority="66" w:unhideWhenUsed="0"/>
+    <w:lsdException w:name="Medium Grid 1 Accent 4" w:semiHidden="0" w:uiPriority="67" w:unhideWhenUsed="0"/>
+    <w:lsdException w:name="Medium Grid 2 Accent 4" w:semiHidden="0" w:uiPriority="68" w:unhideWhenUsed="0"/>
+    <w:lsdException w:name="Medium Grid 3 Accent 4" w:semiHidden="0" w:uiPriority="69" w:unhideWhenUsed="0"/>
+    <w:lsdException w:name="Dark List Accent 4" w:semiHidden="0" w:uiPriority="70" w:unhideWhenUsed="0"/>
+    <w:lsdException w:name="Colorful Shading Accent 4" w:semiHidden="0" w:uiPriority="71" w:unhideWhenUsed="0"/>
+    <w:lsdException w:name="Colorful List Accent 4" w:semiHidden="0" w:uiPriority="72" w:unhideWhenUsed="0"/>
+    <w:lsdException w:name="Colorful Grid Accent 4" w:semiHidden="0" w:uiPriority="73" w:unhideWhenUsed="0"/>
+    <w:lsdException w:name="Light Shading Accent 5" w:semiHidden="0" w:uiPriority="60" w:unhideWhenUsed="0"/>
+    <w:lsdException w:name="Light List Accent 5" w:semiHidden="0" w:uiPriority="61" w:unhideWhenUsed="0"/>
+    <w:lsdException w:name="Light Grid Accent 5" w:semiHidden="0" w:uiPriority="62" w:unhideWhenUsed="0"/>
+    <w:lsdException w:name="Medium Shading 1 Accent 5" w:semiHidden="0" w:uiPriority="63" w:unhideWhenUsed="0"/>
+    <w:lsdException w:name="Medium Shading 2 Accent 5" w:semiHidden="0" w:uiPriority="64" w:unhideWhenUsed="0"/>
+    <w:lsdException w:name="Medium List 1 Accent 5" w:semiHidden="0" w:uiPriority="65" w:unhideWhenUsed="0"/>
+    <w:lsdException w:name="Medium List 2 Accent 5" w:semiHidden="0" w:uiPriority="66" w:unhideWhenUsed="0"/>
+    <w:lsdException w:name="Medium Grid 1 Accent 5" w:semiHidden="0" w:uiPriority="67" w:unhideWhenUsed="0"/>
+    <w:lsdException w:name="Medium Grid 2 Accent 5" w:semiHidden="0" w:uiPriority="68" w:unhideWhenUsed="0"/>
+    <w:lsdException w:name="Medium Grid 3 Accent 5" w:semiHidden="0" w:uiPriority="69" w:unhideWhenUsed="0"/>
+    <w:lsdException w:name="Dark List Accent 5" w:semiHidden="0" w:uiPriority="70" w:unhideWhenUsed="0"/>
+    <w:lsdException w:name="Colorful Shading Accent 5" w:semiHidden="0" w:uiPriority="71" w:unhideWhenUsed="0"/>
+    <w:lsdException w:name="Colorful List Accent 5" w:semiHidden="0" w:uiPriority="72" w:unhideWhenUsed="0"/>
+    <w:lsdException w:name="Colorful Grid Accent 5" w:semiHidden="0" w:uiPriority="73" w:unhideWhenUsed="0"/>
+    <w:lsdException w:name="Light Shading Accent 6" w:semiHidden="0" w:uiPriority="60" w:unhideWhenUsed="0"/>
+    <w:lsdException w:name="Light List Accent 6" w:semiHidden="0" w:uiPriority="61" w:unhideWhenUsed="0"/>
+    <w:lsdException w:name="Light Grid Accent 6" w:semiHidden="0" w:uiPriority="62" w:unhideWhenUsed="0"/>
+    <w:lsdException w:name="Medium Shading 1 Accent 6" w:semiHidden="0" w:uiPriority="63" w:unhideWhenUsed="0"/>
+    <w:lsdException w:name="Medium Shading 2 Accent 6" w:semiHidden="0" w:uiPriority="64" w:unhideWhenUsed="0"/>
+    <w:lsdException w:name="Medium List 1 Accent 6" w:semiHidden="0" w:uiPriority="65" w:unhideWhenUsed="0"/>
+    <w:lsdException w:name="Medium List 2 Accent 6" w:semiHidden="0" w:uiPriority="66" w:unhideWhenUsed="0"/>
+    <w:lsdException w:name="Medium Grid 1 Accent 6" w:semiHidden="0" w:uiPriority="67" w:unhideWhenUsed="0"/>
+    <w:lsdException w:name="Medium Grid 2 Accent 6" w:semiHidden="0" w:uiPriority="68" w:unhideWhenUsed="0"/>
+    <w:lsdException w:name="Medium Grid 3 Accent 6" w:semiHidden="0" w:uiPriority="69" w:unhideWhenUsed="0"/>
+    <w:lsdException w:name="Dark List Accent 6" w:semiHidden="0" w:uiPriority="70" w:unhideWhenUsed="0"/>
+    <w:lsdException w:name="Colorful Shading Accent 6" w:semiHidden="0" w:uiPriority="71" w:unhideWhenUsed="0"/>
+    <w:lsdException w:name="Colorful List Accent 6" w:semiHidden="0" w:uiPriority="72" w:unhideWhenUsed="0"/>
+    <w:lsdException w:name="Colorful Grid Accent 6" w:semiHidden="0" w:uiPriority="73" w:unhideWhenUsed="0"/>
+    <w:lsdException w:name="Subtle Emphasis" w:semiHidden="0" w:uiPriority="19" w:unhideWhenUsed="0" w:qFormat="1"/>
+    <w:lsdException w:name="Intense Emphasis" w:semiHidden="0" w:uiPriority="21" w:unhideWhenUsed="0" w:qFormat="1"/>
+    <w:lsdException w:name="Subtle Reference" w:semiHidden="0" w:uiPriority="31" w:unhideWhenUsed="0" w:qFormat="1"/>
+    <w:lsdException w:name="Intense Reference" w:semiHidden="0" w:uiPriority="32" w:unhideWhenUsed="0" w:qFormat="1"/>
+    <w:lsdException w:name="Book Title" w:semiHidden="0" w:uiPriority="33" w:unhideWhenUsed="0" w:qFormat="1"/>
+    <w:lsdException w:name="Bibliography" w:uiPriority="37"/>
+    <w:lsdException w:name="TOC Heading" w:uiPriority="39" w:qFormat="1"/>
   </w:latentStyles>
   <w:style w:type="paragraph" w:default="1" w:styleId="Normal">
     <w:name w:val="Normal"/>
     <w:qFormat/>
+    <w:rsid w:val="0092712C"/>
   </w:style>
   <w:style w:type="character" w:default="1" w:styleId="Fuentedeprrafopredeter">
     <w:name w:val="Default Paragraph Font"/>
@@ -3007,6 +2881,7 @@
     <w:uiPriority w:val="99"/>
     <w:semiHidden/>
     <w:unhideWhenUsed/>
+    <w:qFormat/>
     <w:tblPr>
       <w:tblInd w:w="0" w:type="dxa"/>
       <w:tblCellMar>
@@ -3032,6 +2907,7 @@
       <w:spacing w:after="0" w:line="240" w:lineRule="auto"/>
     </w:pPr>
     <w:tblPr>
+      <w:tblInd w:w="0" w:type="dxa"/>
       <w:tblBorders>
         <w:top w:val="single" w:sz="4" w:space="0" w:color="auto"/>
         <w:left w:val="single" w:sz="4" w:space="0" w:color="auto"/>
@@ -3040,6 +2916,12 @@
         <w:insideH w:val="single" w:sz="4" w:space="0" w:color="auto"/>
         <w:insideV w:val="single" w:sz="4" w:space="0" w:color="auto"/>
       </w:tblBorders>
+      <w:tblCellMar>
+        <w:top w:w="0" w:type="dxa"/>
+        <w:left w:w="108" w:type="dxa"/>
+        <w:bottom w:w="0" w:type="dxa"/>
+        <w:right w:w="108" w:type="dxa"/>
+      </w:tblCellMar>
     </w:tblPr>
   </w:style>
   <w:style w:type="paragraph" w:styleId="Prrafodelista">
@@ -3341,7 +3223,7 @@
   <a:extraClrSchemeLst/>
   <a:extLst>
     <a:ext uri="{05A4C25C-085E-4340-85A3-A5531E510DB2}">
-      <thm15:themeFamily xmlns:thm15="http://schemas.microsoft.com/office/thememl/2012/main" name="Office Theme" id="{62F939B6-93AF-4DB8-9C6B-D6C7DFDC589F}" vid="{4A3C46E8-61CC-4603-A589-7422A47A8E4A}"/>
+      <thm15:themeFamily xmlns:thm15="http://schemas.microsoft.com/office/thememl/2012/main" xmlns="" name="Office Theme" id="{62F939B6-93AF-4DB8-9C6B-D6C7DFDC589F}" vid="{4A3C46E8-61CC-4603-A589-7422A47A8E4A}"/>
     </a:ext>
   </a:extLst>
 </a:theme>

</xml_diff>